<commit_message>
create element rendition spec
</commit_message>
<xml_diff>
--- a/TEMP/input/p003r_SD_HW_FP_++MHS_PHS/tl_p003r.docx
+++ b/TEMP/input/p003r_SD_HW_FP_++MHS_PHS/tl_p003r.docx
@@ -4180,7 +4180,20 @@
           <w:color w:val="000000"/>
           <w:rtl w:val="0"/>
         </w:rPr>
-        <w:t xml:space="preserve">. It is usually sold 15 </w:t>
+        <w:t xml:space="preserve">. It is </w:t>
+      </w:r>
+      <w:r>
+        <w:rPr>
+          <w:rtl w:val="0"/>
+        </w:rPr>
+        <w:t xml:space="preserve">commonly </w:t>
+      </w:r>
+      <w:r>
+        <w:rPr>
+          <w:color w:val="000000"/>
+          <w:rtl w:val="0"/>
+        </w:rPr>
+        <w:t xml:space="preserve">sold 15 </w:t>
       </w:r>
       <w:r>
         <w:rPr>
@@ -5264,14 +5277,7 @@
         <w:rPr>
           <w:rtl w:val="0"/>
         </w:rPr>
-        <w:t xml:space="preserve">floorboard</w:t>
-      </w:r>
-      <w:r>
-        <w:rPr>
-          <w:color w:val="000000"/>
-          <w:rtl w:val="0"/>
-        </w:rPr>
-        <w:t xml:space="preserve">s</w:t>
+        <w:t xml:space="preserve">planks</w:t>
       </w:r>
       <w:r>
         <w:rPr>
@@ -5468,10 +5474,9 @@
       </w:r>
       <w:r>
         <w:rPr>
-          <w:color w:val="000000"/>
-          <w:rtl w:val="0"/>
-        </w:rPr>
-        <w:t xml:space="preserve">floorboards</w:t>
+          <w:rtl w:val="0"/>
+        </w:rPr>
+        <w:t xml:space="preserve">planks</w:t>
       </w:r>
       <w:r>
         <w:rPr>

</xml_diff>